<commit_message>
'Paper Project of Scriptie' referentie toegevoegd
</commit_message>
<xml_diff>
--- a/Voorbeeld-bibliografische-referenties.docx
+++ b/Voorbeeld-bibliografische-referenties.docx
@@ -541,6 +541,106 @@
       </w:pPr>
       <w:r>
         <w:rPr>
+          <w:color w:val="000000"/>
+          <w:sz w:val="24"/>
+          <w:lang w:val="nl-NL"/>
+        </w:rPr>
+        <w:t>Bibliografische referenties volgen de richtlijnen uit het boek “</w:t>
+      </w:r>
+      <w:r>
+        <w:rPr>
+          <w:i/>
+          <w:iCs/>
+          <w:color w:val="000000"/>
+          <w:sz w:val="24"/>
+          <w:lang w:val="nl-NL"/>
+        </w:rPr>
+        <w:t>Paper Project of Scriptie</w:t>
+      </w:r>
+      <w:r>
+        <w:rPr>
+          <w:color w:val="000000"/>
+          <w:sz w:val="24"/>
+          <w:lang w:val="nl-NL"/>
+        </w:rPr>
+        <w:t>” van Hilde Meysman en Johan Vanderhoeven. (Meysman, Vanderhoeven, 2008, p84–98)</w:t>
+      </w:r>
+    </w:p>
+    <w:p>
+      <w:pPr>
+        <w:pStyle w:val="Normal"/>
+        <w:rPr/>
+      </w:pPr>
+      <w:r>
+        <w:rPr>
+          <w:color w:val="000000"/>
+          <w:sz w:val="24"/>
+          <w:lang w:val="nl-NL"/>
+        </w:rPr>
+        <w:t>Het “</w:t>
+      </w:r>
+      <w:r>
+        <w:rPr>
+          <w:i/>
+          <w:iCs/>
+          <w:color w:val="000000"/>
+          <w:sz w:val="24"/>
+          <w:lang w:val="nl-NL"/>
+        </w:rPr>
+        <w:t>Paper Project of Scriptie</w:t>
+      </w:r>
+      <w:r>
+        <w:rPr>
+          <w:color w:val="000000"/>
+          <w:sz w:val="24"/>
+          <w:lang w:val="nl-NL"/>
+        </w:rPr>
+        <w:t xml:space="preserve">” boek stelt dat het formaat van bibl. referenties verschilt van vakgebied tot vakgebied. Het boek volgt het veelgebruikte </w:t>
+      </w:r>
+      <w:r>
+        <w:rPr>
+          <w:i/>
+          <w:iCs/>
+          <w:color w:val="000000"/>
+          <w:sz w:val="24"/>
+          <w:lang w:val="nl-NL"/>
+        </w:rPr>
+        <w:t>APA</w:t>
+      </w:r>
+      <w:r>
+        <w:rPr>
+          <w:color w:val="000000"/>
+          <w:sz w:val="24"/>
+          <w:lang w:val="nl-NL"/>
+        </w:rPr>
+        <w:t xml:space="preserve"> formaat (</w:t>
+      </w:r>
+      <w:r>
+        <w:rPr>
+          <w:i/>
+          <w:iCs/>
+          <w:color w:val="000000"/>
+          <w:sz w:val="24"/>
+          <w:lang w:val="nl-NL"/>
+        </w:rPr>
+        <w:t>American Psychological Association</w:t>
+      </w:r>
+      <w:r>
+        <w:rPr>
+          <w:color w:val="000000"/>
+          <w:sz w:val="24"/>
+          <w:lang w:val="nl-NL"/>
+        </w:rPr>
+        <w:t xml:space="preserve">). </w:t>
+      </w:r>
+    </w:p>
+    <w:p>
+      <w:pPr>
+        <w:pStyle w:val="Normal"/>
+        <w:rPr/>
+      </w:pPr>
+      <w:r>
+        <w:rPr>
           <w:b/>
           <w:bCs/>
           <w:sz w:val="32"/>
@@ -991,31 +1091,7 @@
           <w:szCs w:val="24"/>
           <w:lang w:val="nl-NL"/>
         </w:rPr>
-        <w:t xml:space="preserve">te balanceren, dit is een redoxreactie </w:t>
-      </w:r>
-      <w:r>
-        <w:rPr>
-          <w:sz w:val="24"/>
-          <w:szCs w:val="24"/>
-          <w:lang w:val="nl-NL"/>
-        </w:rPr>
-        <w:t xml:space="preserve">(Vogel, 1989, </w:t>
-      </w:r>
-      <w:r>
-        <w:rPr>
-          <w:sz w:val="24"/>
-          <w:szCs w:val="24"/>
-          <w:lang w:val="nl-NL"/>
-        </w:rPr>
-        <w:t>p16</w:t>
-      </w:r>
-      <w:r>
-        <w:rPr>
-          <w:sz w:val="24"/>
-          <w:szCs w:val="24"/>
-          <w:lang w:val="nl-NL"/>
-        </w:rPr>
-        <w:t xml:space="preserve">) </w:t>
+        <w:t xml:space="preserve">te balanceren, dit is een redoxreactie (Vogel, 1989, p16) </w:t>
       </w:r>
       <w:r>
         <w:rPr>
@@ -1030,7 +1106,7 @@
           <w:sz w:val="24"/>
           <w:szCs w:val="24"/>
         </w:rPr>
-        <w:instrText> CITATION  "Vogel, 1989"</w:instrText>
+        <w:instrText>CITATION  "Vogel, 1989"</w:instrText>
       </w:r>
       <w:r>
         <w:rPr>
@@ -1651,309 +1727,6 @@
           <w:lang w:val="nl-NL"/>
         </w:rPr>
         <w:t>O).</w:t>
-      </w:r>
-    </w:p>
-    <w:p>
-      <w:pPr>
-        <w:pStyle w:val="Normal"/>
-        <w:numPr>
-          <w:ilvl w:val="0"/>
-          <w:numId w:val="3"/>
-        </w:numPr>
-        <w:rPr/>
-      </w:pPr>
-      <w:r>
-        <w:rPr>
-          <w:sz w:val="24"/>
-          <w:szCs w:val="24"/>
-          <w:lang w:val="nl-NL"/>
-        </w:rPr>
-        <w:t>Pipetteer 10 ml van deze oxaalzuur-stockoplossing in een maatkolf van 100 ml en leng aan met gedestilleerd water tot de ijkstreep. Zorgvuldig mengen is belangrijk. Als het homogeniseren niet goed gebeurt, kan dit aanleiding geven tot grote meetfouten.</w:t>
-      </w:r>
-    </w:p>
-    <w:p>
-      <w:pPr>
-        <w:pStyle w:val="Normal"/>
-        <w:numPr>
-          <w:ilvl w:val="0"/>
-          <w:numId w:val="3"/>
-        </w:numPr>
-        <w:rPr/>
-      </w:pPr>
-      <w:r>
-        <w:rPr>
-          <w:sz w:val="24"/>
-          <w:szCs w:val="24"/>
-          <w:lang w:val="nl-NL"/>
-        </w:rPr>
-        <w:t>Spoel de pipet en pipetteer 10 ml van deze verdunde oxaalzuuroplossing in een erlenmeyer van 250 ml.</w:t>
-      </w:r>
-    </w:p>
-    <w:p>
-      <w:pPr>
-        <w:pStyle w:val="Normal"/>
-        <w:numPr>
-          <w:ilvl w:val="0"/>
-          <w:numId w:val="3"/>
-        </w:numPr>
-        <w:rPr/>
-      </w:pPr>
-      <w:r>
-        <w:rPr>
-          <w:sz w:val="24"/>
-          <w:szCs w:val="24"/>
-          <w:lang w:val="nl-NL"/>
-        </w:rPr>
-        <w:t>Voeg 20 ml gedestilleerd H</w:t>
-      </w:r>
-      <w:r>
-        <w:rPr>
-          <w:sz w:val="24"/>
-          <w:szCs w:val="24"/>
-          <w:vertAlign w:val="subscript"/>
-          <w:lang w:val="nl-NL"/>
-        </w:rPr>
-        <w:t>2</w:t>
-      </w:r>
-      <w:r>
-        <w:rPr>
-          <w:sz w:val="24"/>
-          <w:szCs w:val="24"/>
-          <w:lang w:val="nl-NL"/>
-        </w:rPr>
-        <w:t>O (maatcilinder) en 10 ml verdund H</w:t>
-      </w:r>
-      <w:r>
-        <w:rPr>
-          <w:sz w:val="24"/>
-          <w:szCs w:val="24"/>
-          <w:vertAlign w:val="subscript"/>
-          <w:lang w:val="nl-NL"/>
-        </w:rPr>
-        <w:t>2</w:t>
-      </w:r>
-      <w:r>
-        <w:rPr>
-          <w:sz w:val="24"/>
-          <w:szCs w:val="24"/>
-          <w:lang w:val="nl-NL"/>
-        </w:rPr>
-        <w:t>SO</w:t>
-      </w:r>
-      <w:r>
-        <w:rPr>
-          <w:sz w:val="24"/>
-          <w:szCs w:val="24"/>
-          <w:vertAlign w:val="subscript"/>
-          <w:lang w:val="nl-NL"/>
-        </w:rPr>
-        <w:t xml:space="preserve">4 </w:t>
-      </w:r>
-      <w:r>
-        <w:rPr>
-          <w:sz w:val="24"/>
-          <w:szCs w:val="24"/>
-          <w:lang w:val="nl-NL"/>
-        </w:rPr>
-        <w:t>(maatcilinder) toe.</w:t>
-      </w:r>
-    </w:p>
-    <w:p>
-      <w:pPr>
-        <w:pStyle w:val="Normal"/>
-        <w:numPr>
-          <w:ilvl w:val="0"/>
-          <w:numId w:val="3"/>
-        </w:numPr>
-        <w:rPr/>
-      </w:pPr>
-      <w:r>
-        <w:rPr>
-          <w:sz w:val="24"/>
-          <w:szCs w:val="24"/>
-          <w:lang w:val="nl-NL"/>
-        </w:rPr>
-        <w:t>Verwarm tot 70-80 °C (vastnemen met de hand is dan nog net mogelijk).</w:t>
-      </w:r>
-    </w:p>
-    <w:p>
-      <w:pPr>
-        <w:pStyle w:val="Normal"/>
-        <w:numPr>
-          <w:ilvl w:val="0"/>
-          <w:numId w:val="3"/>
-        </w:numPr>
-        <w:rPr/>
-      </w:pPr>
-      <w:r>
-        <w:rPr>
-          <w:sz w:val="24"/>
-          <w:szCs w:val="24"/>
-          <w:lang w:val="nl-NL"/>
-        </w:rPr>
-        <w:t>Titreer vervolgens onmiddellijk met KMnO</w:t>
-      </w:r>
-      <w:r>
-        <w:rPr>
-          <w:sz w:val="24"/>
-          <w:szCs w:val="24"/>
-          <w:vertAlign w:val="subscript"/>
-          <w:lang w:val="nl-NL"/>
-        </w:rPr>
-        <w:t>4</w:t>
-      </w:r>
-      <w:r>
-        <w:rPr>
-          <w:sz w:val="24"/>
-          <w:szCs w:val="24"/>
-          <w:lang w:val="nl-NL"/>
-        </w:rPr>
-        <w:t>. Begin met 1 druppel. Voeg de tweede pas toe als de eerste volledig ontkleurd is (Dit kan een tijdje duren). Titreer in het begin dus zeer traag, anders ontstaat er MnO</w:t>
-      </w:r>
-      <w:r>
-        <w:rPr>
-          <w:sz w:val="24"/>
-          <w:szCs w:val="24"/>
-          <w:vertAlign w:val="subscript"/>
-          <w:lang w:val="nl-NL"/>
-        </w:rPr>
-        <w:t>2</w:t>
-      </w:r>
-      <w:r>
-        <w:rPr>
-          <w:sz w:val="24"/>
-          <w:szCs w:val="24"/>
-          <w:lang w:val="nl-NL"/>
-        </w:rPr>
-        <w:t xml:space="preserve"> (dit is een bruine neerslag).</w:t>
-      </w:r>
-    </w:p>
-    <w:p>
-      <w:pPr>
-        <w:pStyle w:val="Normal"/>
-        <w:numPr>
-          <w:ilvl w:val="0"/>
-          <w:numId w:val="3"/>
-        </w:numPr>
-        <w:rPr/>
-      </w:pPr>
-      <w:r>
-        <w:rPr>
-          <w:sz w:val="24"/>
-          <w:szCs w:val="24"/>
-          <w:lang w:val="nl-NL"/>
-        </w:rPr>
-        <w:t>Na het toevoegen van enkele druppels kan de titratie met normale snelheid en onder voortdurend omschudden verder gezet worden tot het ontstaan van een juist zichtbare paarse kleur die gedurende 30 seconden blijft. Belangrijk: De temperatuur bij het eindpunt van de titratie moet groter zijn dan 55 °C. Als dat niet zo is moet het terug opgewarmd worden.</w:t>
-      </w:r>
-    </w:p>
-    <w:p>
-      <w:pPr>
-        <w:pStyle w:val="Normal"/>
-        <w:numPr>
-          <w:ilvl w:val="0"/>
-          <w:numId w:val="3"/>
-        </w:numPr>
-        <w:rPr/>
-      </w:pPr>
-      <w:r>
-        <w:rPr>
-          <w:sz w:val="24"/>
-          <w:szCs w:val="24"/>
-          <w:lang w:val="nl-NL"/>
-        </w:rPr>
-        <w:t>Titratie herhalen tot er 3 overeenstemmende resultaten zijn.</w:t>
-      </w:r>
-    </w:p>
-    <w:p>
-      <w:pPr>
-        <w:pStyle w:val="Normal"/>
-        <w:rPr>
-          <w:sz w:val="24"/>
-          <w:szCs w:val="24"/>
-          <w:lang w:val="nl-NL"/>
-        </w:rPr>
-      </w:pPr>
-      <w:r>
-        <w:rPr>
-          <w:sz w:val="24"/>
-          <w:szCs w:val="24"/>
-          <w:lang w:val="nl-NL"/>
-        </w:rPr>
-      </w:r>
-    </w:p>
-    <w:p>
-      <w:pPr>
-        <w:pStyle w:val="Normal"/>
-        <w:rPr>
-          <w:b/>
-          <w:b/>
-          <w:bCs/>
-          <w:sz w:val="24"/>
-          <w:szCs w:val="24"/>
-          <w:lang w:val="nl-NL"/>
-        </w:rPr>
-      </w:pPr>
-      <w:r>
-        <w:rPr>
-          <w:b/>
-          <w:bCs/>
-          <w:sz w:val="24"/>
-          <w:szCs w:val="24"/>
-          <w:lang w:val="nl-NL"/>
-        </w:rPr>
-        <w:t>De titratie van de Fe</w:t>
-      </w:r>
-      <w:r>
-        <w:rPr>
-          <w:b/>
-          <w:bCs/>
-          <w:sz w:val="24"/>
-          <w:szCs w:val="24"/>
-          <w:vertAlign w:val="superscript"/>
-          <w:lang w:val="nl-NL"/>
-        </w:rPr>
-        <w:t>2+</w:t>
-      </w:r>
-      <w:r>
-        <w:rPr>
-          <w:b/>
-          <w:bCs/>
-          <w:sz w:val="24"/>
-          <w:szCs w:val="24"/>
-          <w:lang w:val="nl-NL"/>
-        </w:rPr>
-        <w:t>-oplossing:</w:t>
-      </w:r>
-    </w:p>
-    <w:p>
-      <w:pPr>
-        <w:pStyle w:val="Normal"/>
-        <w:rPr/>
-      </w:pPr>
-      <w:r>
-        <w:rPr>
-          <w:sz w:val="24"/>
-          <w:szCs w:val="24"/>
-          <w:lang w:val="nl-NL"/>
-        </w:rPr>
-        <w:t>De concentratie van de Fe</w:t>
-      </w:r>
-      <w:r>
-        <w:rPr>
-          <w:sz w:val="24"/>
-          <w:szCs w:val="24"/>
-          <w:vertAlign w:val="superscript"/>
-          <w:lang w:val="nl-NL"/>
-        </w:rPr>
-        <w:t>2+</w:t>
-      </w:r>
-      <w:r>
-        <w:rPr>
-          <w:sz w:val="24"/>
-          <w:szCs w:val="24"/>
-          <w:lang w:val="nl-NL"/>
-        </w:rPr>
-        <w:t xml:space="preserve">-oplossing wordt bepaald door titratie met een kaliumpermanganaatoplossing. </w:t>
       </w:r>
     </w:p>
     <w:p>
@@ -1971,24 +1744,7 @@
           <w:szCs w:val="24"/>
           <w:lang w:val="nl-NL"/>
         </w:rPr>
-        <w:t>Pipetteer (zuivere, voorgespoelde pipet) 10 ml van de Fe</w:t>
-      </w:r>
-      <w:r>
-        <w:rPr>
-          <w:sz w:val="24"/>
-          <w:szCs w:val="24"/>
-          <w:vertAlign w:val="superscript"/>
-          <w:lang w:val="nl-NL"/>
-        </w:rPr>
-        <w:t>2+</w:t>
-      </w:r>
-      <w:r>
-        <w:rPr>
-          <w:sz w:val="24"/>
-          <w:szCs w:val="24"/>
-          <w:lang w:val="nl-NL"/>
-        </w:rPr>
-        <w:t xml:space="preserve">-oplossing in een erlenmeyer van 250 ml. </w:t>
+        <w:t>Pipetteer 10 ml van deze oxaalzuur-stockoplossing in een maatkolf van 100 ml en leng aan met gedestilleerd water tot de ijkstreep. Zorgvuldig mengen is belangrijk. Als het homogeniseren niet goed gebeurt, kan dit aanleiding geven tot grote meetfouten.</w:t>
       </w:r>
     </w:p>
     <w:p>
@@ -2006,58 +1762,7 @@
           <w:szCs w:val="24"/>
           <w:lang w:val="nl-NL"/>
         </w:rPr>
-        <w:t>Voeg 20 ml gedestilleerd H</w:t>
-      </w:r>
-      <w:r>
-        <w:rPr>
-          <w:sz w:val="24"/>
-          <w:szCs w:val="24"/>
-          <w:vertAlign w:val="subscript"/>
-          <w:lang w:val="nl-NL"/>
-        </w:rPr>
-        <w:t>2</w:t>
-      </w:r>
-      <w:r>
-        <w:rPr>
-          <w:sz w:val="24"/>
-          <w:szCs w:val="24"/>
-          <w:lang w:val="nl-NL"/>
-        </w:rPr>
-        <w:t>O (maatcilinder) en 10 ml verdund H</w:t>
-      </w:r>
-      <w:r>
-        <w:rPr>
-          <w:sz w:val="24"/>
-          <w:szCs w:val="24"/>
-          <w:vertAlign w:val="subscript"/>
-          <w:lang w:val="nl-NL"/>
-        </w:rPr>
-        <w:t>2</w:t>
-      </w:r>
-      <w:r>
-        <w:rPr>
-          <w:sz w:val="24"/>
-          <w:szCs w:val="24"/>
-          <w:lang w:val="nl-NL"/>
-        </w:rPr>
-        <w:t>SO</w:t>
-      </w:r>
-      <w:r>
-        <w:rPr>
-          <w:sz w:val="24"/>
-          <w:szCs w:val="24"/>
-          <w:vertAlign w:val="subscript"/>
-          <w:lang w:val="nl-NL"/>
-        </w:rPr>
-        <w:t>4</w:t>
-      </w:r>
-      <w:r>
-        <w:rPr>
-          <w:sz w:val="24"/>
-          <w:szCs w:val="24"/>
-          <w:lang w:val="nl-NL"/>
-        </w:rPr>
-        <w:t xml:space="preserve"> (maatcilinder) toe.</w:t>
+        <w:t>Spoel de pipet en pipetteer 10 ml van deze verdunde oxaalzuuroplossing in een erlenmeyer van 250 ml.</w:t>
       </w:r>
     </w:p>
     <w:p>
@@ -2075,7 +1780,7 @@
           <w:szCs w:val="24"/>
           <w:lang w:val="nl-NL"/>
         </w:rPr>
-        <w:t>Titreer vervolgens met de gestelde KMnO</w:t>
+        <w:t>Voeg 20 ml gedestilleerd H</w:t>
       </w:r>
       <w:r>
         <w:rPr>
@@ -2084,15 +1789,15 @@
           <w:vertAlign w:val="subscript"/>
           <w:lang w:val="nl-NL"/>
         </w:rPr>
-        <w:t>4</w:t>
-      </w:r>
-      <w:r>
-        <w:rPr>
-          <w:sz w:val="24"/>
-          <w:szCs w:val="24"/>
-          <w:lang w:val="nl-NL"/>
-        </w:rPr>
-        <w:t>-oplossing. Voeg druppelsgewijs en onder voortdurend omschudden KMnO</w:t>
+        <w:t>2</w:t>
+      </w:r>
+      <w:r>
+        <w:rPr>
+          <w:sz w:val="24"/>
+          <w:szCs w:val="24"/>
+          <w:lang w:val="nl-NL"/>
+        </w:rPr>
+        <w:t>O (maatcilinder) en 10 ml verdund H</w:t>
       </w:r>
       <w:r>
         <w:rPr>
@@ -2101,15 +1806,32 @@
           <w:vertAlign w:val="subscript"/>
           <w:lang w:val="nl-NL"/>
         </w:rPr>
-        <w:t>4</w:t>
-      </w:r>
-      <w:r>
-        <w:rPr>
-          <w:sz w:val="24"/>
-          <w:szCs w:val="24"/>
-          <w:lang w:val="nl-NL"/>
-        </w:rPr>
-        <w:t xml:space="preserve"> toe tot het ontstaan van een juist zichtbare paarse kleur. </w:t>
+        <w:t>2</w:t>
+      </w:r>
+      <w:r>
+        <w:rPr>
+          <w:sz w:val="24"/>
+          <w:szCs w:val="24"/>
+          <w:lang w:val="nl-NL"/>
+        </w:rPr>
+        <w:t>SO</w:t>
+      </w:r>
+      <w:r>
+        <w:rPr>
+          <w:sz w:val="24"/>
+          <w:szCs w:val="24"/>
+          <w:vertAlign w:val="subscript"/>
+          <w:lang w:val="nl-NL"/>
+        </w:rPr>
+        <w:t xml:space="preserve">4 </w:t>
+      </w:r>
+      <w:r>
+        <w:rPr>
+          <w:sz w:val="24"/>
+          <w:szCs w:val="24"/>
+          <w:lang w:val="nl-NL"/>
+        </w:rPr>
+        <w:t>(maatcilinder) toe.</w:t>
       </w:r>
     </w:p>
     <w:p>
@@ -2127,6 +1849,360 @@
           <w:szCs w:val="24"/>
           <w:lang w:val="nl-NL"/>
         </w:rPr>
+        <w:t>Verwarm tot 70-80 °C (vastnemen met de hand is dan nog net mogelijk).</w:t>
+      </w:r>
+    </w:p>
+    <w:p>
+      <w:pPr>
+        <w:pStyle w:val="Normal"/>
+        <w:numPr>
+          <w:ilvl w:val="0"/>
+          <w:numId w:val="4"/>
+        </w:numPr>
+        <w:rPr/>
+      </w:pPr>
+      <w:r>
+        <w:rPr>
+          <w:sz w:val="24"/>
+          <w:szCs w:val="24"/>
+          <w:lang w:val="nl-NL"/>
+        </w:rPr>
+        <w:t>Titreer vervolgens onmiddellijk met KMnO</w:t>
+      </w:r>
+      <w:r>
+        <w:rPr>
+          <w:sz w:val="24"/>
+          <w:szCs w:val="24"/>
+          <w:vertAlign w:val="subscript"/>
+          <w:lang w:val="nl-NL"/>
+        </w:rPr>
+        <w:t>4</w:t>
+      </w:r>
+      <w:r>
+        <w:rPr>
+          <w:sz w:val="24"/>
+          <w:szCs w:val="24"/>
+          <w:lang w:val="nl-NL"/>
+        </w:rPr>
+        <w:t>. Begin met 1 druppel. Voeg de tweede pas toe als de eerste volledig ontkleurd is (Dit kan een tijdje duren). Titreer in het begin dus zeer traag, anders ontstaat er MnO</w:t>
+      </w:r>
+      <w:r>
+        <w:rPr>
+          <w:sz w:val="24"/>
+          <w:szCs w:val="24"/>
+          <w:vertAlign w:val="subscript"/>
+          <w:lang w:val="nl-NL"/>
+        </w:rPr>
+        <w:t>2</w:t>
+      </w:r>
+      <w:r>
+        <w:rPr>
+          <w:sz w:val="24"/>
+          <w:szCs w:val="24"/>
+          <w:lang w:val="nl-NL"/>
+        </w:rPr>
+        <w:t xml:space="preserve"> (dit is een bruine neerslag).</w:t>
+      </w:r>
+    </w:p>
+    <w:p>
+      <w:pPr>
+        <w:pStyle w:val="Normal"/>
+        <w:numPr>
+          <w:ilvl w:val="0"/>
+          <w:numId w:val="4"/>
+        </w:numPr>
+        <w:rPr/>
+      </w:pPr>
+      <w:r>
+        <w:rPr>
+          <w:sz w:val="24"/>
+          <w:szCs w:val="24"/>
+          <w:lang w:val="nl-NL"/>
+        </w:rPr>
+        <w:t>Na het toevoegen van enkele druppels kan de titratie met normale snelheid en onder voortdurend omschudden verder gezet worden tot het ontstaan van een juist zichtbare paarse kleur die gedurende 30 seconden blijft. Belangrijk: De temperatuur bij het eindpunt van de titratie moet groter zijn dan 55 °C. Als dat niet zo is moet het terug opgewarmd worden.</w:t>
+      </w:r>
+    </w:p>
+    <w:p>
+      <w:pPr>
+        <w:pStyle w:val="Normal"/>
+        <w:numPr>
+          <w:ilvl w:val="0"/>
+          <w:numId w:val="4"/>
+        </w:numPr>
+        <w:rPr/>
+      </w:pPr>
+      <w:r>
+        <w:rPr>
+          <w:sz w:val="24"/>
+          <w:szCs w:val="24"/>
+          <w:lang w:val="nl-NL"/>
+        </w:rPr>
+        <w:t>Titratie herhalen tot er 3 overeenstemmende resultaten zijn.</w:t>
+      </w:r>
+    </w:p>
+    <w:p>
+      <w:pPr>
+        <w:pStyle w:val="Normal"/>
+        <w:rPr>
+          <w:sz w:val="24"/>
+          <w:szCs w:val="24"/>
+          <w:lang w:val="nl-NL"/>
+        </w:rPr>
+      </w:pPr>
+      <w:r>
+        <w:rPr>
+          <w:sz w:val="24"/>
+          <w:szCs w:val="24"/>
+          <w:lang w:val="nl-NL"/>
+        </w:rPr>
+      </w:r>
+    </w:p>
+    <w:p>
+      <w:pPr>
+        <w:pStyle w:val="Normal"/>
+        <w:rPr>
+          <w:b/>
+          <w:b/>
+          <w:bCs/>
+          <w:sz w:val="24"/>
+          <w:szCs w:val="24"/>
+          <w:lang w:val="nl-NL"/>
+        </w:rPr>
+      </w:pPr>
+      <w:r>
+        <w:rPr>
+          <w:b/>
+          <w:bCs/>
+          <w:sz w:val="24"/>
+          <w:szCs w:val="24"/>
+          <w:lang w:val="nl-NL"/>
+        </w:rPr>
+        <w:t>De titratie van de Fe</w:t>
+      </w:r>
+      <w:r>
+        <w:rPr>
+          <w:b/>
+          <w:bCs/>
+          <w:sz w:val="24"/>
+          <w:szCs w:val="24"/>
+          <w:vertAlign w:val="superscript"/>
+          <w:lang w:val="nl-NL"/>
+        </w:rPr>
+        <w:t>2+</w:t>
+      </w:r>
+      <w:r>
+        <w:rPr>
+          <w:b/>
+          <w:bCs/>
+          <w:sz w:val="24"/>
+          <w:szCs w:val="24"/>
+          <w:lang w:val="nl-NL"/>
+        </w:rPr>
+        <w:t>-oplossing:</w:t>
+      </w:r>
+    </w:p>
+    <w:p>
+      <w:pPr>
+        <w:pStyle w:val="Normal"/>
+        <w:rPr/>
+      </w:pPr>
+      <w:r>
+        <w:rPr>
+          <w:sz w:val="24"/>
+          <w:szCs w:val="24"/>
+          <w:lang w:val="nl-NL"/>
+        </w:rPr>
+        <w:t>De concentratie van de Fe</w:t>
+      </w:r>
+      <w:r>
+        <w:rPr>
+          <w:sz w:val="24"/>
+          <w:szCs w:val="24"/>
+          <w:vertAlign w:val="superscript"/>
+          <w:lang w:val="nl-NL"/>
+        </w:rPr>
+        <w:t>2+</w:t>
+      </w:r>
+      <w:r>
+        <w:rPr>
+          <w:sz w:val="24"/>
+          <w:szCs w:val="24"/>
+          <w:lang w:val="nl-NL"/>
+        </w:rPr>
+        <w:t xml:space="preserve">-oplossing wordt bepaald door titratie met een kaliumpermanganaatoplossing. </w:t>
+      </w:r>
+    </w:p>
+    <w:p>
+      <w:pPr>
+        <w:pStyle w:val="Normal"/>
+        <w:numPr>
+          <w:ilvl w:val="0"/>
+          <w:numId w:val="5"/>
+        </w:numPr>
+        <w:rPr/>
+      </w:pPr>
+      <w:r>
+        <w:rPr>
+          <w:sz w:val="24"/>
+          <w:szCs w:val="24"/>
+          <w:lang w:val="nl-NL"/>
+        </w:rPr>
+        <w:t>Pipetteer (zuivere, voorgespoelde pipet) 10 ml van de Fe</w:t>
+      </w:r>
+      <w:r>
+        <w:rPr>
+          <w:sz w:val="24"/>
+          <w:szCs w:val="24"/>
+          <w:vertAlign w:val="superscript"/>
+          <w:lang w:val="nl-NL"/>
+        </w:rPr>
+        <w:t>2+</w:t>
+      </w:r>
+      <w:r>
+        <w:rPr>
+          <w:sz w:val="24"/>
+          <w:szCs w:val="24"/>
+          <w:lang w:val="nl-NL"/>
+        </w:rPr>
+        <w:t xml:space="preserve">-oplossing in een erlenmeyer van 250 ml. </w:t>
+      </w:r>
+    </w:p>
+    <w:p>
+      <w:pPr>
+        <w:pStyle w:val="Normal"/>
+        <w:numPr>
+          <w:ilvl w:val="0"/>
+          <w:numId w:val="5"/>
+        </w:numPr>
+        <w:rPr/>
+      </w:pPr>
+      <w:r>
+        <w:rPr>
+          <w:sz w:val="24"/>
+          <w:szCs w:val="24"/>
+          <w:lang w:val="nl-NL"/>
+        </w:rPr>
+        <w:t>Voeg 20 ml gedestilleerd H</w:t>
+      </w:r>
+      <w:r>
+        <w:rPr>
+          <w:sz w:val="24"/>
+          <w:szCs w:val="24"/>
+          <w:vertAlign w:val="subscript"/>
+          <w:lang w:val="nl-NL"/>
+        </w:rPr>
+        <w:t>2</w:t>
+      </w:r>
+      <w:r>
+        <w:rPr>
+          <w:sz w:val="24"/>
+          <w:szCs w:val="24"/>
+          <w:lang w:val="nl-NL"/>
+        </w:rPr>
+        <w:t>O (maatcilinder) en 10 ml verdund H</w:t>
+      </w:r>
+      <w:r>
+        <w:rPr>
+          <w:sz w:val="24"/>
+          <w:szCs w:val="24"/>
+          <w:vertAlign w:val="subscript"/>
+          <w:lang w:val="nl-NL"/>
+        </w:rPr>
+        <w:t>2</w:t>
+      </w:r>
+      <w:r>
+        <w:rPr>
+          <w:sz w:val="24"/>
+          <w:szCs w:val="24"/>
+          <w:lang w:val="nl-NL"/>
+        </w:rPr>
+        <w:t>SO</w:t>
+      </w:r>
+      <w:r>
+        <w:rPr>
+          <w:sz w:val="24"/>
+          <w:szCs w:val="24"/>
+          <w:vertAlign w:val="subscript"/>
+          <w:lang w:val="nl-NL"/>
+        </w:rPr>
+        <w:t>4</w:t>
+      </w:r>
+      <w:r>
+        <w:rPr>
+          <w:sz w:val="24"/>
+          <w:szCs w:val="24"/>
+          <w:lang w:val="nl-NL"/>
+        </w:rPr>
+        <w:t xml:space="preserve"> (maatcilinder) toe.</w:t>
+      </w:r>
+    </w:p>
+    <w:p>
+      <w:pPr>
+        <w:pStyle w:val="Normal"/>
+        <w:numPr>
+          <w:ilvl w:val="0"/>
+          <w:numId w:val="5"/>
+        </w:numPr>
+        <w:rPr/>
+      </w:pPr>
+      <w:r>
+        <w:rPr>
+          <w:sz w:val="24"/>
+          <w:szCs w:val="24"/>
+          <w:lang w:val="nl-NL"/>
+        </w:rPr>
+        <w:t>Titreer vervolgens met de gestelde KMnO</w:t>
+      </w:r>
+      <w:r>
+        <w:rPr>
+          <w:sz w:val="24"/>
+          <w:szCs w:val="24"/>
+          <w:vertAlign w:val="subscript"/>
+          <w:lang w:val="nl-NL"/>
+        </w:rPr>
+        <w:t>4</w:t>
+      </w:r>
+      <w:r>
+        <w:rPr>
+          <w:sz w:val="24"/>
+          <w:szCs w:val="24"/>
+          <w:lang w:val="nl-NL"/>
+        </w:rPr>
+        <w:t>-oplossing. Voeg druppelsgewijs en onder voortdurend omschudden KMnO</w:t>
+      </w:r>
+      <w:r>
+        <w:rPr>
+          <w:sz w:val="24"/>
+          <w:szCs w:val="24"/>
+          <w:vertAlign w:val="subscript"/>
+          <w:lang w:val="nl-NL"/>
+        </w:rPr>
+        <w:t>4</w:t>
+      </w:r>
+      <w:r>
+        <w:rPr>
+          <w:sz w:val="24"/>
+          <w:szCs w:val="24"/>
+          <w:lang w:val="nl-NL"/>
+        </w:rPr>
+        <w:t xml:space="preserve"> toe tot het ontstaan van een juist zichtbare paarse kleur. </w:t>
+      </w:r>
+    </w:p>
+    <w:p>
+      <w:pPr>
+        <w:pStyle w:val="Normal"/>
+        <w:numPr>
+          <w:ilvl w:val="0"/>
+          <w:numId w:val="5"/>
+        </w:numPr>
+        <w:rPr/>
+      </w:pPr>
+      <w:r>
+        <w:rPr>
+          <w:sz w:val="24"/>
+          <w:szCs w:val="24"/>
+          <w:lang w:val="nl-NL"/>
+        </w:rPr>
         <w:t>Titratie herhalen tot er 3 overeenstemmende resultaten zijn.</w:t>
       </w:r>
     </w:p>
@@ -2178,7 +2254,7 @@
         <w:pStyle w:val="ListParagraph"/>
         <w:numPr>
           <w:ilvl w:val="0"/>
-          <w:numId w:val="2"/>
+          <w:numId w:val="3"/>
         </w:numPr>
         <w:rPr>
           <w:b/>
@@ -2220,7 +2296,7 @@
         <w:pStyle w:val="ListParagraph"/>
         <w:numPr>
           <w:ilvl w:val="0"/>
-          <w:numId w:val="2"/>
+          <w:numId w:val="3"/>
         </w:numPr>
         <w:rPr>
           <w:b/>
@@ -2262,7 +2338,7 @@
         <w:pStyle w:val="ListParagraph"/>
         <w:numPr>
           <w:ilvl w:val="0"/>
-          <w:numId w:val="2"/>
+          <w:numId w:val="3"/>
         </w:numPr>
         <w:rPr>
           <w:b/>
@@ -2321,7 +2397,7 @@
         <w:pStyle w:val="ListParagraph"/>
         <w:numPr>
           <w:ilvl w:val="0"/>
-          <w:numId w:val="2"/>
+          <w:numId w:val="3"/>
         </w:numPr>
         <w:rPr>
           <w:b/>
@@ -2380,7 +2456,7 @@
         <w:pStyle w:val="ListParagraph"/>
         <w:numPr>
           <w:ilvl w:val="0"/>
-          <w:numId w:val="2"/>
+          <w:numId w:val="3"/>
         </w:numPr>
         <w:rPr>
           <w:b/>
@@ -2445,7 +2521,7 @@
         <w:pStyle w:val="ListParagraph"/>
         <w:numPr>
           <w:ilvl w:val="0"/>
-          <w:numId w:val="2"/>
+          <w:numId w:val="3"/>
         </w:numPr>
         <w:rPr>
           <w:sz w:val="24"/>
@@ -2467,7 +2543,7 @@
         <w:pStyle w:val="ListParagraph"/>
         <w:numPr>
           <w:ilvl w:val="0"/>
-          <w:numId w:val="2"/>
+          <w:numId w:val="3"/>
         </w:numPr>
         <w:rPr>
           <w:sz w:val="24"/>
@@ -2489,7 +2565,7 @@
         <w:pStyle w:val="ListParagraph"/>
         <w:numPr>
           <w:ilvl w:val="0"/>
-          <w:numId w:val="2"/>
+          <w:numId w:val="3"/>
         </w:numPr>
         <w:rPr>
           <w:sz w:val="24"/>
@@ -2511,7 +2587,7 @@
         <w:pStyle w:val="ListParagraph"/>
         <w:numPr>
           <w:ilvl w:val="0"/>
-          <w:numId w:val="2"/>
+          <w:numId w:val="3"/>
         </w:numPr>
         <w:rPr>
           <w:sz w:val="24"/>
@@ -2533,7 +2609,7 @@
         <w:pStyle w:val="ListParagraph"/>
         <w:numPr>
           <w:ilvl w:val="0"/>
-          <w:numId w:val="2"/>
+          <w:numId w:val="3"/>
         </w:numPr>
         <w:rPr>
           <w:sz w:val="24"/>
@@ -2555,7 +2631,7 @@
         <w:pStyle w:val="ListParagraph"/>
         <w:numPr>
           <w:ilvl w:val="0"/>
-          <w:numId w:val="2"/>
+          <w:numId w:val="3"/>
         </w:numPr>
         <w:rPr>
           <w:sz w:val="24"/>
@@ -2570,91 +2646,6 @@
           <w:lang w:val="nl-NL"/>
         </w:rPr>
         <w:t>Analytische balans</w:t>
-      </w:r>
-    </w:p>
-    <w:p>
-      <w:pPr>
-        <w:pStyle w:val="Normal"/>
-        <w:rPr>
-          <w:sz w:val="24"/>
-          <w:szCs w:val="24"/>
-          <w:lang w:val="nl-NL"/>
-        </w:rPr>
-      </w:pPr>
-      <w:r>
-        <w:rPr>
-          <w:sz w:val="24"/>
-          <w:szCs w:val="24"/>
-          <w:lang w:val="nl-NL"/>
-        </w:rPr>
-      </w:r>
-    </w:p>
-    <w:p>
-      <w:pPr>
-        <w:pStyle w:val="Normal"/>
-        <w:rPr>
-          <w:sz w:val="24"/>
-          <w:szCs w:val="24"/>
-          <w:lang w:val="nl-NL"/>
-        </w:rPr>
-      </w:pPr>
-      <w:r>
-        <w:rPr>
-          <w:sz w:val="24"/>
-          <w:szCs w:val="24"/>
-          <w:lang w:val="nl-NL"/>
-        </w:rPr>
-      </w:r>
-    </w:p>
-    <w:p>
-      <w:pPr>
-        <w:pStyle w:val="Normal"/>
-        <w:rPr>
-          <w:sz w:val="24"/>
-          <w:szCs w:val="24"/>
-          <w:lang w:val="nl-NL"/>
-        </w:rPr>
-      </w:pPr>
-      <w:r>
-        <w:rPr>
-          <w:sz w:val="24"/>
-          <w:szCs w:val="24"/>
-          <w:lang w:val="nl-NL"/>
-        </w:rPr>
-      </w:r>
-    </w:p>
-    <w:p>
-      <w:pPr>
-        <w:pStyle w:val="Normal"/>
-        <w:rPr>
-          <w:sz w:val="24"/>
-          <w:szCs w:val="24"/>
-          <w:lang w:val="nl-NL"/>
-        </w:rPr>
-      </w:pPr>
-      <w:r>
-        <w:rPr>
-          <w:sz w:val="24"/>
-          <w:szCs w:val="24"/>
-          <w:lang w:val="nl-NL"/>
-        </w:rPr>
-      </w:r>
-    </w:p>
-    <w:p>
-      <w:pPr>
-        <w:pStyle w:val="Normal"/>
-        <w:rPr>
-          <w:sz w:val="24"/>
-          <w:szCs w:val="24"/>
-          <w:lang w:val="nl-NL"/>
-        </w:rPr>
-      </w:pPr>
-      <w:r>
-        <w:rPr>
-          <w:sz w:val="24"/>
-          <w:szCs w:val="24"/>
-          <w:lang w:val="nl-NL"/>
-        </w:rPr>
       </w:r>
     </w:p>
     <w:p>
@@ -3231,7 +3222,7 @@
         <w:pStyle w:val="Heading1"/>
         <w:numPr>
           <w:ilvl w:val="0"/>
-          <w:numId w:val="1"/>
+          <w:numId w:val="2"/>
         </w:numPr>
         <w:rPr/>
       </w:pPr>
@@ -3243,22 +3234,128 @@
     <w:p>
       <w:pPr>
         <w:pStyle w:val="TextBody"/>
+        <w:numPr>
+          <w:ilvl w:val="0"/>
+          <w:numId w:val="2"/>
+        </w:numPr>
         <w:rPr/>
       </w:pPr>
       <w:r>
         <w:rPr/>
-        <w:t xml:space="preserve">Vogel, A.I., G.H. jeffrey, e.a. (Reds)  </w:t>
+        <w:t xml:space="preserve">Volgorde </w:t>
+      </w:r>
+      <w:r>
+        <w:rPr/>
+        <w:t>van bibliografie</w:t>
+      </w:r>
+      <w:r>
+        <w:rPr/>
+        <w:t>: Alfabetisch op naam van Auteur.</w:t>
+      </w:r>
+    </w:p>
+    <w:p>
+      <w:pPr>
+        <w:pStyle w:val="TextBody"/>
+        <w:rPr/>
+      </w:pPr>
+      <w:r>
+        <w:rPr/>
+        <w:t>Lide, D.R, e.a. (2004</w:t>
       </w:r>
       <w:r>
         <w:rPr>
           <w:i/>
           <w:iCs/>
         </w:rPr>
-        <w:t>Vogel’s textbook of quantitative chemical analysis.</w:t>
+        <w:t>) CRC Handbook of Chemistry and Physics.</w:t>
       </w:r>
       <w:r>
         <w:rPr/>
-        <w:t xml:space="preserve"> (5de ed.) (1989) Essex, U.K. Longman Scientific &amp; Technical.</w:t>
+        <w:t xml:space="preserve"> CRC Press.</w:t>
+      </w:r>
+    </w:p>
+    <w:p>
+      <w:pPr>
+        <w:pStyle w:val="Normal"/>
+        <w:rPr/>
+      </w:pPr>
+      <w:r>
+        <w:rPr>
+          <w:color w:val="000000"/>
+          <w:sz w:val="22"/>
+          <w:szCs w:val="22"/>
+          <w:lang w:val="nl-NL"/>
+        </w:rPr>
+        <w:t xml:space="preserve">Meysman H. &amp; Vanderhoven J.L. (2008) </w:t>
+      </w:r>
+      <w:r>
+        <w:rPr>
+          <w:i/>
+          <w:iCs/>
+          <w:color w:val="000000"/>
+          <w:sz w:val="22"/>
+          <w:szCs w:val="22"/>
+          <w:lang w:val="nl-NL"/>
+        </w:rPr>
+        <w:t>Paper Project of Scriptie, van muisklik tot tekst.</w:t>
+      </w:r>
+      <w:r>
+        <w:rPr>
+          <w:i w:val="false"/>
+          <w:iCs w:val="false"/>
+          <w:color w:val="000000"/>
+          <w:sz w:val="22"/>
+          <w:szCs w:val="22"/>
+          <w:lang w:val="nl-NL"/>
+        </w:rPr>
+        <w:t xml:space="preserve"> (</w:t>
+      </w:r>
+      <w:bookmarkStart w:id="0" w:name="__DdeLink__255_31763266"/>
+      <w:r>
+        <w:rPr>
+          <w:i w:val="false"/>
+          <w:iCs w:val="false"/>
+          <w:color w:val="000000"/>
+          <w:sz w:val="22"/>
+          <w:szCs w:val="22"/>
+          <w:lang w:val="nl-NL"/>
+        </w:rPr>
+        <w:t>7</w:t>
+      </w:r>
+      <w:r>
+        <w:rPr>
+          <w:i w:val="false"/>
+          <w:iCs w:val="false"/>
+          <w:color w:val="000000"/>
+          <w:sz w:val="22"/>
+          <w:szCs w:val="22"/>
+          <w:vertAlign w:val="superscript"/>
+          <w:lang w:val="nl-NL"/>
+        </w:rPr>
+        <w:t>e</w:t>
+      </w:r>
+      <w:bookmarkEnd w:id="0"/>
+      <w:r>
+        <w:rPr>
+          <w:i w:val="false"/>
+          <w:iCs w:val="false"/>
+          <w:color w:val="000000"/>
+          <w:sz w:val="22"/>
+          <w:szCs w:val="22"/>
+          <w:lang w:val="nl-NL"/>
+        </w:rPr>
+        <w:t xml:space="preserve"> ed. 2008) Leuven: Acco.</w:t>
+      </w:r>
+      <w:r>
+        <w:rPr>
+          <w:i/>
+          <w:iCs/>
+          <w:color w:val="000000"/>
+          <w:sz w:val="22"/>
+          <w:szCs w:val="22"/>
+          <w:lang w:val="nl-NL"/>
+        </w:rPr>
+        <w:t xml:space="preserve"> </w:t>
       </w:r>
     </w:p>
     <w:p>
@@ -3267,62 +3364,10 @@
         <w:rPr/>
       </w:pPr>
       <w:r>
-        <w:rPr/>
-        <w:t>Lide, D.R, e.a. (2004</w:t>
-      </w:r>
-      <w:r>
-        <w:rPr>
-          <w:i/>
-          <w:iCs/>
-        </w:rPr>
-        <w:t>) CRC Handbook of Chemistry and Physics.</w:t>
-      </w:r>
-      <w:r>
-        <w:rPr/>
-        <w:t xml:space="preserve"> CRC Press.</w:t>
-      </w:r>
-    </w:p>
-    <w:p>
-      <w:pPr>
-        <w:pStyle w:val="TextBody"/>
-        <w:rPr/>
-      </w:pPr>
-      <w:r>
-        <w:rPr/>
-        <w:t xml:space="preserve">Wikipedia, </w:t>
-      </w:r>
-      <w:r>
-        <w:rPr>
-          <w:i/>
-          <w:iCs/>
-        </w:rPr>
-        <w:t>Permanganaat</w:t>
-      </w:r>
-      <w:r>
-        <w:rPr/>
-        <w:t xml:space="preserve">. Geraadpleegd op 10 feb. 2021, op </w:t>
-      </w:r>
-      <w:r>
-        <w:rPr/>
-        <w:t>https://nl.wikipedia.org/wiki/Permanganaat</w:t>
-      </w:r>
-    </w:p>
-    <w:p>
-      <w:pPr>
-        <w:pStyle w:val="TextBody"/>
-        <w:rPr/>
-      </w:pPr>
-      <w:r>
         <w:rPr>
           <w:u w:val="none"/>
         </w:rPr>
-        <w:t xml:space="preserve">Quang-Dao Trinh, </w:t>
-      </w:r>
-      <w:r>
-        <w:rPr>
-          <w:u w:val="none"/>
-        </w:rPr>
-        <w:t xml:space="preserve">(Maart 2011) </w:t>
+        <w:t xml:space="preserve">Quang-Dao Trinh, (Maart 2011) </w:t>
       </w:r>
       <w:r>
         <w:rPr>
@@ -3330,7 +3375,15 @@
           <w:iCs/>
           <w:u w:val="none"/>
         </w:rPr>
-        <w:t>Potentiometric and Colorimetric Titratio</w:t>
+        <w:t xml:space="preserve">Potentiometric and Colorimetric Titration. </w:t>
+      </w:r>
+      <w:r>
+        <w:rPr>
+          <w:i w:val="false"/>
+          <w:iCs w:val="false"/>
+          <w:u w:val="none"/>
+        </w:rPr>
+        <w:t>Wolfram Demonstrations Project. Geraapleegd op 26 jan 2021 op</w:t>
       </w:r>
       <w:r>
         <w:rPr>
@@ -3338,46 +3391,114 @@
           <w:iCs/>
           <w:u w:val="none"/>
         </w:rPr>
-        <w:t>n</w:t>
+        <w:t xml:space="preserve"> </w:t>
+      </w:r>
+      <w:hyperlink r:id="rId2">
+        <w:r>
+          <w:rPr>
+            <w:rStyle w:val="InternetLink"/>
+            <w:u w:val="none"/>
+          </w:rPr>
+          <w:t>http://demonstrations.wolfram.com/PotentiometricAndColorimetricTitration</w:t>
+        </w:r>
+      </w:hyperlink>
+      <w:r>
+        <w:rPr>
+          <w:u w:val="none"/>
+        </w:rPr>
+        <w:t>/</w:t>
+      </w:r>
+    </w:p>
+    <w:p>
+      <w:pPr>
+        <w:pStyle w:val="TextBody"/>
+        <w:rPr/>
+      </w:pPr>
+      <w:r>
+        <w:rPr/>
+        <w:t xml:space="preserve">Vogel, A.I., G.H. jeffrey, e.a. (Reds)  </w:t>
       </w:r>
       <w:r>
         <w:rPr>
           <w:i/>
           <w:iCs/>
-          <w:u w:val="none"/>
-        </w:rPr>
-        <w:t xml:space="preserve">. </w:t>
+        </w:rPr>
+        <w:t>Vogel’s textbook of quantitative chemical analysis.</w:t>
+      </w:r>
+      <w:r>
+        <w:rPr/>
+        <w:t xml:space="preserve"> ( </w:t>
       </w:r>
       <w:r>
         <w:rPr>
           <w:i w:val="false"/>
           <w:iCs w:val="false"/>
-          <w:u w:val="none"/>
-        </w:rPr>
-        <w:t xml:space="preserve">Wolfram Demonstrations Project. </w:t>
+          <w:color w:val="000000"/>
+          <w:sz w:val="22"/>
+          <w:szCs w:val="22"/>
+          <w:lang w:val="nl-NL"/>
+        </w:rPr>
+        <w:t>5</w:t>
       </w:r>
       <w:r>
         <w:rPr>
           <w:i w:val="false"/>
           <w:iCs w:val="false"/>
-          <w:u w:val="none"/>
-        </w:rPr>
-        <w:t>Geraapleegd op 26 jan 2021 op</w:t>
+          <w:color w:val="000000"/>
+          <w:sz w:val="22"/>
+          <w:szCs w:val="22"/>
+          <w:vertAlign w:val="superscript"/>
+          <w:lang w:val="nl-NL"/>
+        </w:rPr>
+        <w:t>e</w:t>
+      </w:r>
+      <w:r>
+        <w:rPr/>
+        <w:t xml:space="preserve"> ed. </w:t>
+      </w:r>
+      <w:r>
+        <w:rPr/>
+        <w:t>1989) Essex, U.K.: Longman Scientific &amp; Technical.</w:t>
+      </w:r>
+    </w:p>
+    <w:p>
+      <w:pPr>
+        <w:pStyle w:val="TextBody"/>
+        <w:rPr/>
+      </w:pPr>
+      <w:r>
+        <w:rPr/>
+        <w:t xml:space="preserve">Wikipedia, </w:t>
       </w:r>
       <w:r>
         <w:rPr>
           <w:i/>
           <w:iCs/>
+        </w:rPr>
+        <w:t>Permanganaat</w:t>
+      </w:r>
+      <w:r>
+        <w:rPr/>
+        <w:t xml:space="preserve">. Geraadpleegd op 10 feb. 2021, op </w:t>
+      </w:r>
+      <w:hyperlink r:id="rId3">
+        <w:r>
+          <w:rPr>
+            <w:rStyle w:val="InternetLink"/>
+          </w:rPr>
+          <w:t>https://nl.wikipedia.org/wiki/Permanganaat</w:t>
+        </w:r>
+      </w:hyperlink>
+    </w:p>
+    <w:p>
+      <w:pPr>
+        <w:pStyle w:val="TextBody"/>
+        <w:rPr>
           <w:u w:val="none"/>
         </w:rPr>
-        <w:t xml:space="preserve"> </w:t>
-      </w:r>
-      <w:r>
-        <w:rPr>
-          <w:u w:val="none"/>
-        </w:rPr>
-        <w:t>http://demonstrations.wolfram.com/PotentiometricAndColorimetricTitration/</w:t>
-        <w:br/>
+      </w:pPr>
+      <w:r>
+        <w:rPr/>
       </w:r>
     </w:p>
     <w:p>
@@ -3386,6 +3507,18 @@
         <w:rPr/>
       </w:pPr>
       <w:r>
+        <w:rPr>
+          <w:u w:val="none"/>
+        </w:rPr>
+        <w:br/>
+      </w:r>
+    </w:p>
+    <w:p>
+      <w:pPr>
+        <w:pStyle w:val="TextBody"/>
+        <w:rPr/>
+      </w:pPr>
+      <w:r>
         <w:rPr/>
       </w:r>
     </w:p>
@@ -3400,7 +3533,7 @@
       </w:r>
     </w:p>
     <w:sectPr>
-      <w:headerReference w:type="default" r:id="rId2"/>
+      <w:headerReference w:type="default" r:id="rId4"/>
       <w:type w:val="nextPage"/>
       <w:pgSz w:w="12240" w:h="15840"/>
       <w:pgMar w:left="1440" w:right="1440" w:header="720" w:top="1440" w:footer="0" w:bottom="1440" w:gutter="0"/>
@@ -3608,6 +3741,98 @@
   </w:abstractNum>
   <w:abstractNum w:abstractNumId="2">
     <w:lvl w:ilvl="0">
+      <w:start w:val="1"/>
+      <w:numFmt w:val="none"/>
+      <w:suff w:val="nothing"/>
+      <w:lvlText w:val=""/>
+      <w:lvlJc w:val="left"/>
+      <w:pPr>
+        <w:ind w:left="0" w:hanging="0"/>
+      </w:pPr>
+    </w:lvl>
+    <w:lvl w:ilvl="1">
+      <w:start w:val="1"/>
+      <w:numFmt w:val="none"/>
+      <w:suff w:val="nothing"/>
+      <w:lvlText w:val=""/>
+      <w:lvlJc w:val="left"/>
+      <w:pPr>
+        <w:ind w:left="0" w:hanging="0"/>
+      </w:pPr>
+    </w:lvl>
+    <w:lvl w:ilvl="2">
+      <w:start w:val="1"/>
+      <w:numFmt w:val="none"/>
+      <w:suff w:val="nothing"/>
+      <w:lvlText w:val=""/>
+      <w:lvlJc w:val="left"/>
+      <w:pPr>
+        <w:ind w:left="0" w:hanging="0"/>
+      </w:pPr>
+    </w:lvl>
+    <w:lvl w:ilvl="3">
+      <w:start w:val="1"/>
+      <w:numFmt w:val="none"/>
+      <w:suff w:val="nothing"/>
+      <w:lvlText w:val=""/>
+      <w:lvlJc w:val="left"/>
+      <w:pPr>
+        <w:ind w:left="0" w:hanging="0"/>
+      </w:pPr>
+    </w:lvl>
+    <w:lvl w:ilvl="4">
+      <w:start w:val="1"/>
+      <w:numFmt w:val="none"/>
+      <w:suff w:val="nothing"/>
+      <w:lvlText w:val=""/>
+      <w:lvlJc w:val="left"/>
+      <w:pPr>
+        <w:ind w:left="0" w:hanging="0"/>
+      </w:pPr>
+    </w:lvl>
+    <w:lvl w:ilvl="5">
+      <w:start w:val="1"/>
+      <w:numFmt w:val="none"/>
+      <w:suff w:val="nothing"/>
+      <w:lvlText w:val=""/>
+      <w:lvlJc w:val="left"/>
+      <w:pPr>
+        <w:ind w:left="0" w:hanging="0"/>
+      </w:pPr>
+    </w:lvl>
+    <w:lvl w:ilvl="6">
+      <w:start w:val="1"/>
+      <w:numFmt w:val="none"/>
+      <w:suff w:val="nothing"/>
+      <w:lvlText w:val=""/>
+      <w:lvlJc w:val="left"/>
+      <w:pPr>
+        <w:ind w:left="0" w:hanging="0"/>
+      </w:pPr>
+    </w:lvl>
+    <w:lvl w:ilvl="7">
+      <w:start w:val="1"/>
+      <w:numFmt w:val="none"/>
+      <w:suff w:val="nothing"/>
+      <w:lvlText w:val=""/>
+      <w:lvlJc w:val="left"/>
+      <w:pPr>
+        <w:ind w:left="0" w:hanging="0"/>
+      </w:pPr>
+    </w:lvl>
+    <w:lvl w:ilvl="8">
+      <w:start w:val="1"/>
+      <w:numFmt w:val="none"/>
+      <w:suff w:val="nothing"/>
+      <w:lvlText w:val=""/>
+      <w:lvlJc w:val="left"/>
+      <w:pPr>
+        <w:ind w:left="0" w:hanging="0"/>
+      </w:pPr>
+    </w:lvl>
+  </w:abstractNum>
+  <w:abstractNum w:abstractNumId="3">
+    <w:lvl w:ilvl="0">
       <w:start w:val="2"/>
       <w:numFmt w:val="bullet"/>
       <w:lvlText w:val="-"/>
@@ -3727,7 +3952,7 @@
       </w:rPr>
     </w:lvl>
   </w:abstractNum>
-  <w:abstractNum w:abstractNumId="3">
+  <w:abstractNum w:abstractNumId="4">
     <w:lvl w:ilvl="0">
       <w:start w:val="1"/>
       <w:numFmt w:val="bullet"/>
@@ -3873,7 +4098,7 @@
       </w:rPr>
     </w:lvl>
   </w:abstractNum>
-  <w:abstractNum w:abstractNumId="4">
+  <w:abstractNum w:abstractNumId="5">
     <w:lvl w:ilvl="0">
       <w:start w:val="1"/>
       <w:numFmt w:val="bullet"/>
@@ -4030,6 +4255,9 @@
   </w:num>
   <w:num w:numId="4">
     <w:abstractNumId w:val="4"/>
+  </w:num>
+  <w:num w:numId="5">
+    <w:abstractNumId w:val="5"/>
   </w:num>
 </w:numbering>
 </file>
@@ -4447,7 +4675,6 @@
   <w:style w:type="paragraph" w:styleId="Heading1">
     <w:name w:val="Heading 1"/>
     <w:basedOn w:val="Heading"/>
-    <w:next w:val="TextBody"/>
     <w:qFormat/>
     <w:pPr>
       <w:numPr>
@@ -4789,6 +5016,197 @@
       <w:color w:val="000080"/>
       <w:u w:val="single"/>
       <w:lang w:val="zxx" w:eastAsia="zxx" w:bidi="zxx"/>
+    </w:rPr>
+  </w:style>
+  <w:style w:type="character" w:styleId="ListLabel41">
+    <w:name w:val="ListLabel 41"/>
+    <w:qFormat/>
+    <w:rPr>
+      <w:rFonts w:cs="Calibri"/>
+      <w:b/>
+      <w:sz w:val="24"/>
+    </w:rPr>
+  </w:style>
+  <w:style w:type="character" w:styleId="ListLabel42">
+    <w:name w:val="ListLabel 42"/>
+    <w:qFormat/>
+    <w:rPr>
+      <w:rFonts w:cs="Courier New"/>
+    </w:rPr>
+  </w:style>
+  <w:style w:type="character" w:styleId="ListLabel43">
+    <w:name w:val="ListLabel 43"/>
+    <w:qFormat/>
+    <w:rPr>
+      <w:rFonts w:cs="Wingdings"/>
+    </w:rPr>
+  </w:style>
+  <w:style w:type="character" w:styleId="ListLabel44">
+    <w:name w:val="ListLabel 44"/>
+    <w:qFormat/>
+    <w:rPr>
+      <w:rFonts w:cs="Symbol"/>
+    </w:rPr>
+  </w:style>
+  <w:style w:type="character" w:styleId="ListLabel45">
+    <w:name w:val="ListLabel 45"/>
+    <w:qFormat/>
+    <w:rPr>
+      <w:rFonts w:cs="Courier New"/>
+    </w:rPr>
+  </w:style>
+  <w:style w:type="character" w:styleId="ListLabel46">
+    <w:name w:val="ListLabel 46"/>
+    <w:qFormat/>
+    <w:rPr>
+      <w:rFonts w:cs="Wingdings"/>
+    </w:rPr>
+  </w:style>
+  <w:style w:type="character" w:styleId="ListLabel47">
+    <w:name w:val="ListLabel 47"/>
+    <w:qFormat/>
+    <w:rPr>
+      <w:rFonts w:cs="Symbol"/>
+    </w:rPr>
+  </w:style>
+  <w:style w:type="character" w:styleId="ListLabel48">
+    <w:name w:val="ListLabel 48"/>
+    <w:qFormat/>
+    <w:rPr>
+      <w:rFonts w:cs="Courier New"/>
+    </w:rPr>
+  </w:style>
+  <w:style w:type="character" w:styleId="ListLabel49">
+    <w:name w:val="ListLabel 49"/>
+    <w:qFormat/>
+    <w:rPr>
+      <w:rFonts w:cs="Wingdings"/>
+    </w:rPr>
+  </w:style>
+  <w:style w:type="character" w:styleId="ListLabel50">
+    <w:name w:val="ListLabel 50"/>
+    <w:qFormat/>
+    <w:rPr>
+      <w:rFonts w:cs="OpenSymbol"/>
+    </w:rPr>
+  </w:style>
+  <w:style w:type="character" w:styleId="ListLabel51">
+    <w:name w:val="ListLabel 51"/>
+    <w:qFormat/>
+    <w:rPr>
+      <w:rFonts w:cs="OpenSymbol"/>
+    </w:rPr>
+  </w:style>
+  <w:style w:type="character" w:styleId="ListLabel52">
+    <w:name w:val="ListLabel 52"/>
+    <w:qFormat/>
+    <w:rPr>
+      <w:rFonts w:cs="OpenSymbol"/>
+    </w:rPr>
+  </w:style>
+  <w:style w:type="character" w:styleId="ListLabel53">
+    <w:name w:val="ListLabel 53"/>
+    <w:qFormat/>
+    <w:rPr>
+      <w:rFonts w:cs="OpenSymbol"/>
+    </w:rPr>
+  </w:style>
+  <w:style w:type="character" w:styleId="ListLabel54">
+    <w:name w:val="ListLabel 54"/>
+    <w:qFormat/>
+    <w:rPr>
+      <w:rFonts w:cs="OpenSymbol"/>
+    </w:rPr>
+  </w:style>
+  <w:style w:type="character" w:styleId="ListLabel55">
+    <w:name w:val="ListLabel 55"/>
+    <w:qFormat/>
+    <w:rPr>
+      <w:rFonts w:cs="OpenSymbol"/>
+    </w:rPr>
+  </w:style>
+  <w:style w:type="character" w:styleId="ListLabel56">
+    <w:name w:val="ListLabel 56"/>
+    <w:qFormat/>
+    <w:rPr>
+      <w:rFonts w:cs="OpenSymbol"/>
+    </w:rPr>
+  </w:style>
+  <w:style w:type="character" w:styleId="ListLabel57">
+    <w:name w:val="ListLabel 57"/>
+    <w:qFormat/>
+    <w:rPr>
+      <w:rFonts w:cs="OpenSymbol"/>
+    </w:rPr>
+  </w:style>
+  <w:style w:type="character" w:styleId="ListLabel58">
+    <w:name w:val="ListLabel 58"/>
+    <w:qFormat/>
+    <w:rPr>
+      <w:rFonts w:cs="OpenSymbol"/>
+    </w:rPr>
+  </w:style>
+  <w:style w:type="character" w:styleId="ListLabel59">
+    <w:name w:val="ListLabel 59"/>
+    <w:qFormat/>
+    <w:rPr>
+      <w:rFonts w:cs="OpenSymbol"/>
+    </w:rPr>
+  </w:style>
+  <w:style w:type="character" w:styleId="ListLabel60">
+    <w:name w:val="ListLabel 60"/>
+    <w:qFormat/>
+    <w:rPr>
+      <w:rFonts w:cs="OpenSymbol"/>
+    </w:rPr>
+  </w:style>
+  <w:style w:type="character" w:styleId="ListLabel61">
+    <w:name w:val="ListLabel 61"/>
+    <w:qFormat/>
+    <w:rPr>
+      <w:rFonts w:cs="OpenSymbol"/>
+    </w:rPr>
+  </w:style>
+  <w:style w:type="character" w:styleId="ListLabel62">
+    <w:name w:val="ListLabel 62"/>
+    <w:qFormat/>
+    <w:rPr>
+      <w:rFonts w:cs="OpenSymbol"/>
+    </w:rPr>
+  </w:style>
+  <w:style w:type="character" w:styleId="ListLabel63">
+    <w:name w:val="ListLabel 63"/>
+    <w:qFormat/>
+    <w:rPr>
+      <w:rFonts w:cs="OpenSymbol"/>
+    </w:rPr>
+  </w:style>
+  <w:style w:type="character" w:styleId="ListLabel64">
+    <w:name w:val="ListLabel 64"/>
+    <w:qFormat/>
+    <w:rPr>
+      <w:rFonts w:cs="OpenSymbol"/>
+    </w:rPr>
+  </w:style>
+  <w:style w:type="character" w:styleId="ListLabel65">
+    <w:name w:val="ListLabel 65"/>
+    <w:qFormat/>
+    <w:rPr>
+      <w:rFonts w:cs="OpenSymbol"/>
+    </w:rPr>
+  </w:style>
+  <w:style w:type="character" w:styleId="ListLabel66">
+    <w:name w:val="ListLabel 66"/>
+    <w:qFormat/>
+    <w:rPr>
+      <w:rFonts w:cs="OpenSymbol"/>
+    </w:rPr>
+  </w:style>
+  <w:style w:type="character" w:styleId="ListLabel67">
+    <w:name w:val="ListLabel 67"/>
+    <w:qFormat/>
+    <w:rPr>
+      <w:rFonts w:cs="OpenSymbol"/>
     </w:rPr>
   </w:style>
   <w:style w:type="paragraph" w:styleId="Heading">

</xml_diff>